<commit_message>
CarRental02 - just beginning, perhaps we'll throw away WPF
</commit_message>
<xml_diff>
--- a/Car Rental Project.docx
+++ b/Car Rental Project.docx
@@ -328,7 +328,15 @@
         </w:numPr>
       </w:pPr>
       <w:r>
-        <w:t>The following technologies will be used: MVC, JavaScript, JQuery, HTML, Entity Framework.</w:t>
+        <w:t xml:space="preserve">The following technologies will be used: MVC, JavaScript, JQuery, HTML, </w:t>
+      </w:r>
+      <w:proofErr w:type="gramStart"/>
+      <w:r>
+        <w:t>Entity</w:t>
+      </w:r>
+      <w:proofErr w:type="gramEnd"/>
+      <w:r>
+        <w:t xml:space="preserve"> Framework.</w:t>
       </w:r>
     </w:p>
     <w:p>
@@ -480,95 +488,22 @@
       <w:pPr>
         <w:pStyle w:val="Heading2"/>
       </w:pPr>
-      <w:r>
-        <w:lastRenderedPageBreak/>
-        <w:t xml:space="preserve">Class </w:t>
-      </w:r>
-      <w:r>
-        <w:t>User</w:t>
-      </w:r>
-    </w:p>
-    <w:p>
-      <w:r>
-        <w:t xml:space="preserve">Properties: </w:t>
-      </w:r>
-      <w:r>
-        <w:t xml:space="preserve">SSN*, </w:t>
-      </w:r>
-      <w:r>
-        <w:t>UserName*, HashedPassword*</w:t>
-      </w:r>
-      <w:r>
-        <w:t>, Name*, LastN</w:t>
-      </w:r>
-      <w:r>
-        <w:t>ame</w:t>
-      </w:r>
-      <w:r>
-        <w:t>*</w:t>
-      </w:r>
-      <w:r>
-        <w:t xml:space="preserve">, </w:t>
-      </w:r>
-      <w:r>
-        <w:t xml:space="preserve">Gender*, Email*, </w:t>
-      </w:r>
-      <w:r>
-        <w:t xml:space="preserve">DOB, </w:t>
-      </w:r>
-      <w:r>
-        <w:t xml:space="preserve">Address, Phone, </w:t>
-      </w:r>
-      <w:r>
-        <w:t>Picture</w:t>
-      </w:r>
-      <w:r>
-        <w:t>.</w:t>
-      </w:r>
-    </w:p>
-    <w:p>
-      <w:pPr>
-        <w:pStyle w:val="Heading2"/>
-      </w:pPr>
-      <w:r>
-        <w:t>Class Employee: User</w:t>
-      </w:r>
-      <w:r>
-        <w:tab/>
-      </w:r>
-    </w:p>
-    <w:p>
-      <w:r>
-        <w:t>Properties: Shift, Salary</w:t>
-      </w:r>
-    </w:p>
-    <w:p>
-      <w:pPr>
-        <w:pStyle w:val="Heading2"/>
-      </w:pPr>
-      <w:r>
-        <w:t>Class Manager: Employee</w:t>
-      </w:r>
-    </w:p>
-    <w:p>
-      <w:pPr>
-        <w:pStyle w:val="Heading2"/>
-      </w:pPr>
-      <w:r>
-        <w:t>Class Member: User</w:t>
-      </w:r>
-    </w:p>
-    <w:p>
-      <w:r>
-        <w:t>Properties: FromDate</w:t>
-      </w:r>
-      <w:r>
-        <w:t>, Di</w:t>
-      </w:r>
       <w:bookmarkStart w:id="0" w:name="_GoBack"/>
       <w:bookmarkEnd w:id="0"/>
       <w:r>
-        <w:t>scount</w:t>
+        <w:lastRenderedPageBreak/>
+        <w:t xml:space="preserve">Class Employee: </w:t>
+      </w:r>
+      <w:r>
+        <w:t>Member</w:t>
+      </w:r>
+      <w:r>
+        <w:tab/>
+      </w:r>
+    </w:p>
+    <w:p>
+      <w:r>
+        <w:t>Properties: Shift, Salary</w:t>
       </w:r>
     </w:p>
     <w:p>
@@ -576,22 +511,99 @@
         <w:pStyle w:val="Heading2"/>
       </w:pPr>
       <w:r>
+        <w:t xml:space="preserve">Class Manager: </w:t>
+      </w:r>
+      <w:proofErr w:type="gramStart"/>
+      <w:r>
+        <w:t>Employee</w:t>
+      </w:r>
+      <w:r>
+        <w:t xml:space="preserve"> ?</w:t>
+      </w:r>
+      <w:proofErr w:type="gramEnd"/>
+    </w:p>
+    <w:p>
+      <w:pPr>
+        <w:pStyle w:val="Heading2"/>
+      </w:pPr>
+      <w:r>
+        <w:t>Class Member</w:t>
+      </w:r>
+    </w:p>
+    <w:p>
+      <w:r>
+        <w:t xml:space="preserve">Properties: </w:t>
+      </w:r>
+      <w:r>
+        <w:t xml:space="preserve">SSN*, </w:t>
+      </w:r>
+      <w:proofErr w:type="spellStart"/>
+      <w:r>
+        <w:t>UserName</w:t>
+      </w:r>
+      <w:proofErr w:type="spellEnd"/>
+      <w:r>
+        <w:t xml:space="preserve">*, </w:t>
+      </w:r>
+      <w:proofErr w:type="spellStart"/>
+      <w:r>
+        <w:t>HashedPassword</w:t>
+      </w:r>
+      <w:proofErr w:type="spellEnd"/>
+      <w:r>
+        <w:t xml:space="preserve">*, Name*, </w:t>
+      </w:r>
+      <w:proofErr w:type="spellStart"/>
+      <w:r>
+        <w:t>LastName</w:t>
+      </w:r>
+      <w:proofErr w:type="spellEnd"/>
+      <w:r>
+        <w:t>*, Gender*, Email*, DOB, Address, Phone, Picture</w:t>
+      </w:r>
+      <w:r>
+        <w:t xml:space="preserve">, </w:t>
+      </w:r>
+      <w:proofErr w:type="spellStart"/>
+      <w:r>
+        <w:t>FromDate</w:t>
+      </w:r>
+      <w:proofErr w:type="spellEnd"/>
+      <w:r>
+        <w:t>, Discount</w:t>
+      </w:r>
+    </w:p>
+    <w:p>
+      <w:pPr>
+        <w:pStyle w:val="Heading2"/>
+      </w:pPr>
+      <w:r>
         <w:t>Class Branch</w:t>
       </w:r>
     </w:p>
     <w:p>
       <w:r>
-        <w:t>Properties: Branch</w:t>
+        <w:t xml:space="preserve">Properties: </w:t>
+      </w:r>
+      <w:proofErr w:type="spellStart"/>
+      <w:r>
+        <w:t>Branch</w:t>
       </w:r>
       <w:r>
         <w:t>Id</w:t>
       </w:r>
+      <w:proofErr w:type="spellEnd"/>
       <w:r>
         <w:t>, Name, Location,</w:t>
       </w:r>
       <w:r>
-        <w:t xml:space="preserve"> Coordinates?,</w:t>
-      </w:r>
+        <w:t xml:space="preserve"> Coordinates</w:t>
+      </w:r>
+      <w:proofErr w:type="gramStart"/>
+      <w:r>
+        <w:t>?,</w:t>
+      </w:r>
+      <w:proofErr w:type="gramEnd"/>
       <w:r>
         <w:t xml:space="preserve"> Phone</w:t>
       </w:r>
@@ -601,18 +613,41 @@
         <w:pStyle w:val="Heading2"/>
       </w:pPr>
       <w:r>
-        <w:t>Class CarType</w:t>
-      </w:r>
+        <w:t xml:space="preserve">Class </w:t>
+      </w:r>
+      <w:proofErr w:type="spellStart"/>
+      <w:r>
+        <w:t>CarType</w:t>
+      </w:r>
+      <w:proofErr w:type="spellEnd"/>
     </w:p>
     <w:p>
       <w:r>
         <w:t xml:space="preserve">Properties: </w:t>
       </w:r>
-      <w:r>
-        <w:t xml:space="preserve">CarTypeID, Brand, Model, </w:t>
-      </w:r>
-      <w:r>
-        <w:t>DailyPrice, DailyLatePrice, Gear</w:t>
+      <w:proofErr w:type="spellStart"/>
+      <w:r>
+        <w:t>CarTypeID</w:t>
+      </w:r>
+      <w:proofErr w:type="spellEnd"/>
+      <w:r>
+        <w:t xml:space="preserve">, Brand, Model, </w:t>
+      </w:r>
+      <w:proofErr w:type="spellStart"/>
+      <w:r>
+        <w:t>DailyPrice</w:t>
+      </w:r>
+      <w:proofErr w:type="spellEnd"/>
+      <w:r>
+        <w:t xml:space="preserve">, </w:t>
+      </w:r>
+      <w:proofErr w:type="spellStart"/>
+      <w:r>
+        <w:t>DailyLatePrice</w:t>
+      </w:r>
+      <w:proofErr w:type="spellEnd"/>
+      <w:r>
+        <w:t>, Gear</w:t>
       </w:r>
     </w:p>
     <w:p>
@@ -625,7 +660,23 @@
     </w:p>
     <w:p>
       <w:r>
-        <w:t>Properties: CarId, CarType, Mileage, Picture, Available, Plates, Branch, Rented</w:t>
+        <w:t xml:space="preserve">Properties: </w:t>
+      </w:r>
+      <w:proofErr w:type="spellStart"/>
+      <w:r>
+        <w:t>CarId</w:t>
+      </w:r>
+      <w:proofErr w:type="spellEnd"/>
+      <w:r>
+        <w:t xml:space="preserve">, </w:t>
+      </w:r>
+      <w:proofErr w:type="spellStart"/>
+      <w:r>
+        <w:t>CarType</w:t>
+      </w:r>
+      <w:proofErr w:type="spellEnd"/>
+      <w:r>
+        <w:t>, Mileage, Picture, Available, Plates, Branch, Rented</w:t>
       </w:r>
     </w:p>
     <w:p>
@@ -638,16 +689,45 @@
     </w:p>
     <w:p>
       <w:r>
-        <w:t xml:space="preserve">Properties: ReservationId, </w:t>
+        <w:t xml:space="preserve">Properties: </w:t>
+      </w:r>
+      <w:proofErr w:type="spellStart"/>
+      <w:r>
+        <w:t>ReservationId</w:t>
+      </w:r>
+      <w:proofErr w:type="spellEnd"/>
+      <w:r>
+        <w:t xml:space="preserve">, </w:t>
       </w:r>
       <w:r>
         <w:t xml:space="preserve">Branch, </w:t>
       </w:r>
-      <w:r>
-        <w:t>FromDate, ToDate,</w:t>
-      </w:r>
-      <w:r>
-        <w:t xml:space="preserve"> ActualReturnDate,</w:t>
+      <w:proofErr w:type="spellStart"/>
+      <w:r>
+        <w:t>FromDate</w:t>
+      </w:r>
+      <w:proofErr w:type="spellEnd"/>
+      <w:r>
+        <w:t xml:space="preserve">, </w:t>
+      </w:r>
+      <w:proofErr w:type="spellStart"/>
+      <w:r>
+        <w:t>ToDate</w:t>
+      </w:r>
+      <w:proofErr w:type="spellEnd"/>
+      <w:r>
+        <w:t>,</w:t>
+      </w:r>
+      <w:r>
+        <w:t xml:space="preserve"> </w:t>
+      </w:r>
+      <w:proofErr w:type="spellStart"/>
+      <w:r>
+        <w:t>ActualReturnDate</w:t>
+      </w:r>
+      <w:proofErr w:type="spellEnd"/>
+      <w:r>
+        <w:t>,</w:t>
       </w:r>
       <w:r>
         <w:t xml:space="preserve"> User, Car, Status</w:t>

</xml_diff>

<commit_message>
Working Version on CarRentalJB/CarRental02
</commit_message>
<xml_diff>
--- a/Car Rental Project.docx
+++ b/Car Rental Project.docx
@@ -328,15 +328,7 @@
         </w:numPr>
       </w:pPr>
       <w:r>
-        <w:t xml:space="preserve">The following technologies will be used: MVC, JavaScript, JQuery, HTML, </w:t>
-      </w:r>
-      <w:proofErr w:type="gramStart"/>
-      <w:r>
-        <w:t>Entity</w:t>
-      </w:r>
-      <w:proofErr w:type="gramEnd"/>
-      <w:r>
-        <w:t xml:space="preserve"> Framework.</w:t>
+        <w:t>The following technologies will be used: MVC, JavaScript, JQuery, HTML, Entity Framework.</w:t>
       </w:r>
     </w:p>
     <w:p>
@@ -440,7 +432,19 @@
         </w:numPr>
       </w:pPr>
       <w:r>
-        <w:t>Car Type</w:t>
+        <w:t>CarBrand</w:t>
+      </w:r>
+    </w:p>
+    <w:p>
+      <w:pPr>
+        <w:pStyle w:val="ListParagraph"/>
+        <w:numPr>
+          <w:ilvl w:val="0"/>
+          <w:numId w:val="1"/>
+        </w:numPr>
+      </w:pPr>
+      <w:r>
+        <w:t>CarModel</w:t>
       </w:r>
     </w:p>
     <w:p>
@@ -454,6 +458,21 @@
       <w:r>
         <w:t>Car</w:t>
       </w:r>
+      <w:r>
+        <w:t>Type</w:t>
+      </w:r>
+    </w:p>
+    <w:p>
+      <w:pPr>
+        <w:pStyle w:val="ListParagraph"/>
+        <w:numPr>
+          <w:ilvl w:val="0"/>
+          <w:numId w:val="1"/>
+        </w:numPr>
+      </w:pPr>
+      <w:r>
+        <w:t>Car</w:t>
+      </w:r>
     </w:p>
     <w:p>
       <w:pPr>
@@ -480,6 +499,27 @@
       </w:r>
     </w:p>
     <w:p>
+      <w:pPr>
+        <w:pStyle w:val="Heading3"/>
+      </w:pPr>
+      <w:r>
+        <w:t>ViewModel Classes</w:t>
+      </w:r>
+    </w:p>
+    <w:p>
+      <w:pPr>
+        <w:pStyle w:val="ListParagraph"/>
+        <w:numPr>
+          <w:ilvl w:val="0"/>
+          <w:numId w:val="1"/>
+        </w:numPr>
+      </w:pPr>
+      <w:r>
+        <w:t>EditCarViewModel</w:t>
+      </w:r>
+    </w:p>
+    <w:p/>
+    <w:p>
       <w:r>
         <w:br w:type="page"/>
       </w:r>
@@ -487,251 +527,551 @@
     <w:p>
       <w:pPr>
         <w:pStyle w:val="Heading2"/>
+      </w:pPr>
+      <w:r>
+        <w:lastRenderedPageBreak/>
+        <w:t xml:space="preserve">Class Employee: </w:t>
+      </w:r>
+      <w:r>
+        <w:t>Member</w:t>
+      </w:r>
+      <w:r>
+        <w:tab/>
+      </w:r>
+    </w:p>
+    <w:p>
+      <w:r>
+        <w:t>Properties: Shift, Salary</w:t>
+      </w:r>
+    </w:p>
+    <w:p>
+      <w:pPr>
+        <w:pStyle w:val="Heading2"/>
+      </w:pPr>
+      <w:r>
+        <w:t>Class Manager: Employee</w:t>
+      </w:r>
+      <w:r>
+        <w:t xml:space="preserve"> ?</w:t>
+      </w:r>
+    </w:p>
+    <w:p>
+      <w:pPr>
+        <w:pStyle w:val="Heading2"/>
+      </w:pPr>
+      <w:r>
+        <w:t>Class Member</w:t>
+      </w:r>
+    </w:p>
+    <w:p>
+      <w:r>
+        <w:t xml:space="preserve">Properties: </w:t>
+      </w:r>
+      <w:r>
+        <w:t xml:space="preserve">SSN*, UserName*, HashedPassword*, Name*, LastName*, Gender*, Email*, DOB, Address, Phone, Picture, </w:t>
+      </w:r>
+      <w:r>
+        <w:t>FromDate</w:t>
+      </w:r>
+      <w:r>
+        <w:t>, Discount</w:t>
+      </w:r>
+    </w:p>
+    <w:p>
+      <w:pPr>
+        <w:pStyle w:val="Heading2"/>
+      </w:pPr>
+      <w:r>
+        <w:t>Class Branch</w:t>
+      </w:r>
+    </w:p>
+    <w:p>
+      <w:r>
+        <w:t>Properties: Branch</w:t>
+      </w:r>
+      <w:r>
+        <w:t>Id</w:t>
+      </w:r>
+      <w:r>
+        <w:t>, Name, Location,</w:t>
+      </w:r>
+      <w:r>
+        <w:t xml:space="preserve"> Coordinates?,</w:t>
+      </w:r>
+      <w:r>
+        <w:t xml:space="preserve"> Phone</w:t>
+      </w:r>
+    </w:p>
+    <w:p>
+      <w:pPr>
+        <w:pStyle w:val="Heading2"/>
+      </w:pPr>
+      <w:r>
+        <w:t>Class CarBrand</w:t>
+      </w:r>
+    </w:p>
+    <w:p>
+      <w:r>
+        <w:t>Properties: CarBrandId, BrandName</w:t>
+      </w:r>
+    </w:p>
+    <w:p>
+      <w:r>
+        <w:t>Class CarModel</w:t>
+      </w:r>
+    </w:p>
+    <w:p>
+      <w:r>
+        <w:t>Properties: CarModelId, CarBrandId, ModelName</w:t>
+      </w:r>
+    </w:p>
+    <w:p>
+      <w:pPr>
+        <w:pStyle w:val="Heading2"/>
+      </w:pPr>
+      <w:r>
+        <w:t>Class CarType</w:t>
+      </w:r>
+    </w:p>
+    <w:p>
+      <w:r>
+        <w:t xml:space="preserve">Properties: </w:t>
+      </w:r>
+      <w:r>
+        <w:t xml:space="preserve">CarTypeID, Model, </w:t>
+      </w:r>
+      <w:r>
+        <w:t>DailyPrice, DailyLatePrice, Gear</w:t>
+      </w:r>
+    </w:p>
+    <w:p>
+      <w:pPr>
+        <w:pStyle w:val="Heading2"/>
+      </w:pPr>
+      <w:r>
+        <w:t>Class Car:</w:t>
+      </w:r>
+    </w:p>
+    <w:p>
+      <w:r>
+        <w:t>Properties: CarId, CarType, Mileage, Picture, Available, Plates, Branch, Rented</w:t>
+      </w:r>
+    </w:p>
+    <w:p>
+      <w:pPr>
+        <w:pStyle w:val="Heading2"/>
+      </w:pPr>
+      <w:r>
+        <w:t>Class Reservation:</w:t>
+      </w:r>
+    </w:p>
+    <w:p>
+      <w:r>
+        <w:t xml:space="preserve">Properties: ReservationId, </w:t>
+      </w:r>
+      <w:r>
+        <w:t xml:space="preserve">Branch, </w:t>
+      </w:r>
+      <w:r>
+        <w:t>FromDate, ToDate,</w:t>
+      </w:r>
+      <w:r>
+        <w:t xml:space="preserve"> ActualReturnDate,</w:t>
+      </w:r>
+      <w:r>
+        <w:t xml:space="preserve"> User, Car, Status</w:t>
+      </w:r>
+    </w:p>
+    <w:p/>
+    <w:p>
+      <w:pPr>
+        <w:pStyle w:val="Heading2"/>
+      </w:pPr>
+      <w:r>
+        <w:t>ViewModels:</w:t>
+      </w:r>
+    </w:p>
+    <w:p>
+      <w:r>
+        <w:t>By creating ViewModels, we simplified the access to lists of CarBrands, CarTypes and Branches, which we used as DropDowns in Edit and Create pages.</w:t>
+      </w:r>
+    </w:p>
+    <w:p>
+      <w:pPr>
+        <w:pStyle w:val="Heading2"/>
+      </w:pPr>
+      <w:r>
+        <w:t>ViewModelFactory:</w:t>
+      </w:r>
+    </w:p>
+    <w:p>
+      <w:r>
+        <w:t>We used this class to generate all the ViewModel classes.</w:t>
+      </w:r>
+    </w:p>
+    <w:p>
+      <w:pPr>
+        <w:pStyle w:val="Heading2"/>
+      </w:pPr>
+      <w:r>
+        <w:t xml:space="preserve">Class </w:t>
+      </w:r>
+      <w:r>
+        <w:t>EditCarViewModel</w:t>
+      </w:r>
+      <w:r>
+        <w:t>:</w:t>
+      </w:r>
+    </w:p>
+    <w:p>
+      <w:r>
+        <w:t xml:space="preserve">Properties: </w:t>
+      </w:r>
+      <w:r>
+        <w:t>CarData, Branches, CarTypes</w:t>
+      </w:r>
+    </w:p>
+    <w:p>
+      <w:pPr>
+        <w:pStyle w:val="Heading2"/>
+      </w:pPr>
+      <w:r>
+        <w:t>Class EditCar</w:t>
+      </w:r>
+      <w:r>
+        <w:t>Type</w:t>
+      </w:r>
+      <w:r>
+        <w:t>ViewModel:</w:t>
+      </w:r>
+    </w:p>
+    <w:p>
+      <w:r>
+        <w:t>Properties: Car</w:t>
+      </w:r>
+      <w:r>
+        <w:t>Type</w:t>
+      </w:r>
+      <w:r>
+        <w:t xml:space="preserve">Data, </w:t>
+      </w:r>
+      <w:r>
+        <w:t>CarModels</w:t>
+      </w:r>
+    </w:p>
+    <w:p>
+      <w:r>
+        <w:br w:type="page"/>
+      </w:r>
+    </w:p>
+    <w:p>
+      <w:pPr>
+        <w:pStyle w:val="Heading1"/>
+      </w:pPr>
+      <w:r>
+        <w:lastRenderedPageBreak/>
+        <w:t>Process</w:t>
+      </w:r>
+    </w:p>
+    <w:p>
+      <w:r>
+        <w:t>I defined the Models with the classes described above.</w:t>
+      </w:r>
+    </w:p>
+    <w:p>
+      <w:r>
+        <w:t>I used Entity Framework to generate the database.</w:t>
+      </w:r>
+    </w:p>
+    <w:p>
+      <w:r>
+        <w:t>I added some Data Validation Annotations.</w:t>
+      </w:r>
+    </w:p>
+    <w:p>
+      <w:r>
+        <w:t>I started a Migration</w:t>
+      </w:r>
+      <w:r>
+        <w:t xml:space="preserve"> and used (by calling Update-Database as I made changes to the DB)</w:t>
+      </w:r>
+      <w:r>
+        <w:t>.</w:t>
+      </w:r>
+    </w:p>
+    <w:p>
+      <w:r>
+        <w:t>I used the scaffolding feature of Visual Studio.</w:t>
+      </w:r>
+    </w:p>
+    <w:p>
+      <w:r>
+        <w:t>I used the MVVM pattern. Created a ViewModels folder where I created the non-mapped classes.</w:t>
+      </w:r>
+    </w:p>
+    <w:p>
+      <w:r>
+        <w:t>I modified the communication between Controller and Views. Instead of ViewBag, I passed on the ViewModel as a parameter</w:t>
+      </w:r>
+      <w:r>
+        <w:t>.</w:t>
+      </w:r>
+    </w:p>
+    <w:p>
+      <w:r>
+        <w:t>I added Custom Validations</w:t>
+      </w:r>
+      <w:r>
+        <w:t xml:space="preserve"> for things such as testing the unicity of a CarBrand or a CarModel.</w:t>
+      </w:r>
+    </w:p>
+    <w:p/>
+    <w:p/>
+    <w:p/>
+    <w:p>
+      <w:r>
+        <w:br w:type="page"/>
+      </w:r>
+    </w:p>
+    <w:p>
+      <w:r>
+        <w:lastRenderedPageBreak/>
+        <w:t>Todo:</w:t>
+      </w:r>
+    </w:p>
+    <w:p>
+      <w:pPr>
+        <w:ind w:left="360"/>
+      </w:pPr>
+      <w:r>
+        <w:t>+</w:t>
+      </w:r>
+      <w:r>
+        <w:tab/>
+      </w:r>
+      <w:r>
+        <w:t>Relational to compound key</w:t>
+      </w:r>
+    </w:p>
+    <w:p>
+      <w:pPr>
+        <w:pStyle w:val="ListParagraph"/>
+        <w:numPr>
+          <w:ilvl w:val="0"/>
+          <w:numId w:val="1"/>
+        </w:numPr>
+      </w:pPr>
+      <w:r>
+        <w:t>Membership</w:t>
+      </w:r>
+    </w:p>
+    <w:p>
+      <w:pPr>
+        <w:pStyle w:val="ListParagraph"/>
+        <w:numPr>
+          <w:ilvl w:val="0"/>
+          <w:numId w:val="1"/>
+        </w:numPr>
+      </w:pPr>
+      <w:r>
+        <w:t>Logo</w:t>
+      </w:r>
+    </w:p>
+    <w:p>
+      <w:pPr>
+        <w:pStyle w:val="ListParagraph"/>
+        <w:numPr>
+          <w:ilvl w:val="0"/>
+          <w:numId w:val="1"/>
+        </w:numPr>
+      </w:pPr>
+      <w:r>
+        <w:t>DatabaseInitializer: restructure it based on the new DB structure and Call it in “Main”</w:t>
+      </w:r>
+    </w:p>
+    <w:p>
+      <w:pPr>
+        <w:pStyle w:val="ListParagraph"/>
+        <w:numPr>
+          <w:ilvl w:val="0"/>
+          <w:numId w:val="1"/>
+        </w:numPr>
+      </w:pPr>
+      <w:r>
+        <w:rPr>
+          <w:rFonts w:ascii="Arial" w:hAnsi="Arial" w:cs="Arial"/>
+          <w:color w:val="333333"/>
+          <w:sz w:val="20"/>
+          <w:szCs w:val="20"/>
+          <w:shd w:val="clear" w:color="auto" w:fill="FFFFFF"/>
+        </w:rPr>
+        <w:t>Understand DB naming</w:t>
+      </w:r>
+    </w:p>
+    <w:p>
+      <w:pPr>
+        <w:pStyle w:val="ListParagraph"/>
+        <w:numPr>
+          <w:ilvl w:val="0"/>
+          <w:numId w:val="1"/>
+        </w:numPr>
+      </w:pPr>
+      <w:r>
+        <w:rPr>
+          <w:rFonts w:ascii="Arial" w:hAnsi="Arial" w:cs="Arial"/>
+          <w:color w:val="333333"/>
+          <w:sz w:val="20"/>
+          <w:szCs w:val="20"/>
+          <w:shd w:val="clear" w:color="auto" w:fill="FFFFFF"/>
+        </w:rPr>
+        <w:t>Make Cars the central point where cars are added and include there buttons to modify related tables: CarType, CarBrand, CarModel.</w:t>
+      </w:r>
+    </w:p>
+    <w:p>
+      <w:pPr>
+        <w:pStyle w:val="ListParagraph"/>
+        <w:numPr>
+          <w:ilvl w:val="0"/>
+          <w:numId w:val="1"/>
+        </w:numPr>
+      </w:pPr>
+      <w:r>
+        <w:t>Define if we have a startup DB</w:t>
+      </w:r>
+    </w:p>
+    <w:p>
+      <w:pPr>
+        <w:pStyle w:val="ListParagraph"/>
+        <w:numPr>
+          <w:ilvl w:val="0"/>
+          <w:numId w:val="1"/>
+        </w:numPr>
+      </w:pPr>
+      <w:r>
+        <w:t>WCF to define Cars</w:t>
+      </w:r>
+    </w:p>
+    <w:p>
+      <w:pPr>
+        <w:pStyle w:val="ListParagraph"/>
+        <w:numPr>
+          <w:ilvl w:val="0"/>
+          <w:numId w:val="1"/>
+        </w:numPr>
+      </w:pPr>
+      <w:r>
+        <w:t>Search for reservations</w:t>
+      </w:r>
+    </w:p>
+    <w:p>
+      <w:pPr>
+        <w:pStyle w:val="ListParagraph"/>
+        <w:numPr>
+          <w:ilvl w:val="0"/>
+          <w:numId w:val="1"/>
+        </w:numPr>
+      </w:pPr>
+      <w:r>
+        <w:t>List of all CarTypes of a specific CarModel</w:t>
+      </w:r>
+      <w:r>
+        <w:t>, All CarModels of a specific CarBrand, All Cars from a specific CarBrand or CarBrand-CarModel.</w:t>
+      </w:r>
+    </w:p>
+    <w:p>
+      <w:pPr>
+        <w:pStyle w:val="ListParagraph"/>
+        <w:numPr>
+          <w:ilvl w:val="0"/>
+          <w:numId w:val="1"/>
+        </w:numPr>
+      </w:pPr>
+      <w:r>
+        <w:t>Publish to Azure</w:t>
+      </w:r>
+    </w:p>
+    <w:p>
+      <w:pPr>
+        <w:pStyle w:val="ListParagraph"/>
+        <w:numPr>
+          <w:ilvl w:val="0"/>
+          <w:numId w:val="1"/>
+        </w:numPr>
+      </w:pPr>
+      <w:r>
+        <w:t>Bind only the fields that need to be bound</w:t>
+      </w:r>
+    </w:p>
+    <w:p>
+      <w:pPr>
+        <w:pStyle w:val="ListParagraph"/>
+        <w:numPr>
+          <w:ilvl w:val="0"/>
+          <w:numId w:val="1"/>
+        </w:numPr>
+      </w:pPr>
+      <w:r>
+        <w:t>Currency Format</w:t>
+      </w:r>
+      <w:r>
+        <w:t xml:space="preserve"> when editing</w:t>
+      </w:r>
+    </w:p>
+    <w:p>
+      <w:pPr>
+        <w:pStyle w:val="ListParagraph"/>
+        <w:numPr>
+          <w:ilvl w:val="0"/>
+          <w:numId w:val="1"/>
+        </w:numPr>
+      </w:pPr>
+      <w:r>
+        <w:t xml:space="preserve">Eliminate the debug  </w:t>
+      </w:r>
+      <w:r>
+        <w:rPr>
+          <w:rFonts w:ascii="Consolas" w:hAnsi="Consolas" w:cs="Consolas"/>
+          <w:color w:val="000000"/>
+          <w:sz w:val="19"/>
+          <w:szCs w:val="19"/>
+          <w:highlight w:val="white"/>
+          <w:lang w:bidi="he-IL"/>
+        </w:rPr>
+        <w:t>db.Database.Log = s =&gt; System.Diagnostics.</w:t>
+      </w:r>
+      <w:r>
+        <w:rPr>
+          <w:rFonts w:ascii="Consolas" w:hAnsi="Consolas" w:cs="Consolas"/>
+          <w:color w:val="2B91AF"/>
+          <w:sz w:val="19"/>
+          <w:szCs w:val="19"/>
+          <w:highlight w:val="white"/>
+          <w:lang w:bidi="he-IL"/>
+        </w:rPr>
+        <w:t>Debug</w:t>
+      </w:r>
+      <w:r>
+        <w:rPr>
+          <w:rFonts w:ascii="Consolas" w:hAnsi="Consolas" w:cs="Consolas"/>
+          <w:color w:val="000000"/>
+          <w:sz w:val="19"/>
+          <w:szCs w:val="19"/>
+          <w:highlight w:val="white"/>
+          <w:lang w:bidi="he-IL"/>
+        </w:rPr>
+        <w:t>.WriteLine(s);</w:t>
+      </w:r>
+    </w:p>
+    <w:p>
+      <w:pPr>
+        <w:pStyle w:val="ListParagraph"/>
+        <w:numPr>
+          <w:ilvl w:val="0"/>
+          <w:numId w:val="1"/>
+        </w:numPr>
       </w:pPr>
       <w:bookmarkStart w:id="0" w:name="_GoBack"/>
       <w:bookmarkEnd w:id="0"/>
-      <w:r>
-        <w:lastRenderedPageBreak/>
-        <w:t xml:space="preserve">Class Employee: </w:t>
-      </w:r>
-      <w:r>
-        <w:t>Member</w:t>
-      </w:r>
-      <w:r>
-        <w:tab/>
-      </w:r>
-    </w:p>
-    <w:p>
-      <w:r>
-        <w:t>Properties: Shift, Salary</w:t>
-      </w:r>
-    </w:p>
-    <w:p>
-      <w:pPr>
-        <w:pStyle w:val="Heading2"/>
-      </w:pPr>
-      <w:r>
-        <w:t xml:space="preserve">Class Manager: </w:t>
-      </w:r>
-      <w:proofErr w:type="gramStart"/>
-      <w:r>
-        <w:t>Employee</w:t>
-      </w:r>
-      <w:r>
-        <w:t xml:space="preserve"> ?</w:t>
-      </w:r>
-      <w:proofErr w:type="gramEnd"/>
-    </w:p>
-    <w:p>
-      <w:pPr>
-        <w:pStyle w:val="Heading2"/>
-      </w:pPr>
-      <w:r>
-        <w:t>Class Member</w:t>
-      </w:r>
-    </w:p>
-    <w:p>
-      <w:r>
-        <w:t xml:space="preserve">Properties: </w:t>
-      </w:r>
-      <w:r>
-        <w:t xml:space="preserve">SSN*, </w:t>
-      </w:r>
-      <w:proofErr w:type="spellStart"/>
-      <w:r>
-        <w:t>UserName</w:t>
-      </w:r>
-      <w:proofErr w:type="spellEnd"/>
-      <w:r>
-        <w:t xml:space="preserve">*, </w:t>
-      </w:r>
-      <w:proofErr w:type="spellStart"/>
-      <w:r>
-        <w:t>HashedPassword</w:t>
-      </w:r>
-      <w:proofErr w:type="spellEnd"/>
-      <w:r>
-        <w:t xml:space="preserve">*, Name*, </w:t>
-      </w:r>
-      <w:proofErr w:type="spellStart"/>
-      <w:r>
-        <w:t>LastName</w:t>
-      </w:r>
-      <w:proofErr w:type="spellEnd"/>
-      <w:r>
-        <w:t>*, Gender*, Email*, DOB, Address, Phone, Picture</w:t>
-      </w:r>
-      <w:r>
-        <w:t xml:space="preserve">, </w:t>
-      </w:r>
-      <w:proofErr w:type="spellStart"/>
-      <w:r>
-        <w:t>FromDate</w:t>
-      </w:r>
-      <w:proofErr w:type="spellEnd"/>
-      <w:r>
-        <w:t>, Discount</w:t>
-      </w:r>
-    </w:p>
-    <w:p>
-      <w:pPr>
-        <w:pStyle w:val="Heading2"/>
-      </w:pPr>
-      <w:r>
-        <w:t>Class Branch</w:t>
-      </w:r>
-    </w:p>
-    <w:p>
-      <w:r>
-        <w:t xml:space="preserve">Properties: </w:t>
-      </w:r>
-      <w:proofErr w:type="spellStart"/>
-      <w:r>
-        <w:t>Branch</w:t>
-      </w:r>
-      <w:r>
-        <w:t>Id</w:t>
-      </w:r>
-      <w:proofErr w:type="spellEnd"/>
-      <w:r>
-        <w:t>, Name, Location,</w:t>
-      </w:r>
-      <w:r>
-        <w:t xml:space="preserve"> Coordinates</w:t>
-      </w:r>
-      <w:proofErr w:type="gramStart"/>
-      <w:r>
-        <w:t>?,</w:t>
-      </w:r>
-      <w:proofErr w:type="gramEnd"/>
-      <w:r>
-        <w:t xml:space="preserve"> Phone</w:t>
-      </w:r>
-    </w:p>
-    <w:p>
-      <w:pPr>
-        <w:pStyle w:val="Heading2"/>
-      </w:pPr>
-      <w:r>
-        <w:t xml:space="preserve">Class </w:t>
-      </w:r>
-      <w:proofErr w:type="spellStart"/>
-      <w:r>
-        <w:t>CarType</w:t>
-      </w:r>
-      <w:proofErr w:type="spellEnd"/>
-    </w:p>
-    <w:p>
-      <w:r>
-        <w:t xml:space="preserve">Properties: </w:t>
-      </w:r>
-      <w:proofErr w:type="spellStart"/>
-      <w:r>
-        <w:t>CarTypeID</w:t>
-      </w:r>
-      <w:proofErr w:type="spellEnd"/>
-      <w:r>
-        <w:t xml:space="preserve">, Brand, Model, </w:t>
-      </w:r>
-      <w:proofErr w:type="spellStart"/>
-      <w:r>
-        <w:t>DailyPrice</w:t>
-      </w:r>
-      <w:proofErr w:type="spellEnd"/>
-      <w:r>
-        <w:t xml:space="preserve">, </w:t>
-      </w:r>
-      <w:proofErr w:type="spellStart"/>
-      <w:r>
-        <w:t>DailyLatePrice</w:t>
-      </w:r>
-      <w:proofErr w:type="spellEnd"/>
-      <w:r>
-        <w:t>, Gear</w:t>
-      </w:r>
-    </w:p>
-    <w:p>
-      <w:pPr>
-        <w:pStyle w:val="Heading2"/>
-      </w:pPr>
-      <w:r>
-        <w:t>Class Car:</w:t>
-      </w:r>
-    </w:p>
-    <w:p>
-      <w:r>
-        <w:t xml:space="preserve">Properties: </w:t>
-      </w:r>
-      <w:proofErr w:type="spellStart"/>
-      <w:r>
-        <w:t>CarId</w:t>
-      </w:r>
-      <w:proofErr w:type="spellEnd"/>
-      <w:r>
-        <w:t xml:space="preserve">, </w:t>
-      </w:r>
-      <w:proofErr w:type="spellStart"/>
-      <w:r>
-        <w:t>CarType</w:t>
-      </w:r>
-      <w:proofErr w:type="spellEnd"/>
-      <w:r>
-        <w:t>, Mileage, Picture, Available, Plates, Branch, Rented</w:t>
-      </w:r>
-    </w:p>
-    <w:p>
-      <w:pPr>
-        <w:pStyle w:val="Heading2"/>
-      </w:pPr>
-      <w:r>
-        <w:t>Class Reservation:</w:t>
-      </w:r>
-    </w:p>
-    <w:p>
-      <w:r>
-        <w:t xml:space="preserve">Properties: </w:t>
-      </w:r>
-      <w:proofErr w:type="spellStart"/>
-      <w:r>
-        <w:t>ReservationId</w:t>
-      </w:r>
-      <w:proofErr w:type="spellEnd"/>
-      <w:r>
-        <w:t xml:space="preserve">, </w:t>
-      </w:r>
-      <w:r>
-        <w:t xml:space="preserve">Branch, </w:t>
-      </w:r>
-      <w:proofErr w:type="spellStart"/>
-      <w:r>
-        <w:t>FromDate</w:t>
-      </w:r>
-      <w:proofErr w:type="spellEnd"/>
-      <w:r>
-        <w:t xml:space="preserve">, </w:t>
-      </w:r>
-      <w:proofErr w:type="spellStart"/>
-      <w:r>
-        <w:t>ToDate</w:t>
-      </w:r>
-      <w:proofErr w:type="spellEnd"/>
-      <w:r>
-        <w:t>,</w:t>
-      </w:r>
-      <w:r>
-        <w:t xml:space="preserve"> </w:t>
-      </w:r>
-      <w:proofErr w:type="spellStart"/>
-      <w:r>
-        <w:t>ActualReturnDate</w:t>
-      </w:r>
-      <w:proofErr w:type="spellEnd"/>
-      <w:r>
-        <w:t>,</w:t>
-      </w:r>
-      <w:r>
-        <w:t xml:space="preserve"> User, Car, Status</w:t>
-      </w:r>
     </w:p>
     <w:sectPr>
       <w:pgSz w:w="12240" w:h="15840"/>
@@ -1300,6 +1640,28 @@
       <w:szCs w:val="26"/>
     </w:rPr>
   </w:style>
+  <w:style w:type="paragraph" w:styleId="Heading3">
+    <w:name w:val="heading 3"/>
+    <w:basedOn w:val="Normal"/>
+    <w:next w:val="Normal"/>
+    <w:link w:val="Heading3Char"/>
+    <w:uiPriority w:val="9"/>
+    <w:unhideWhenUsed/>
+    <w:qFormat/>
+    <w:rsid w:val="007A7B87"/>
+    <w:pPr>
+      <w:keepNext/>
+      <w:keepLines/>
+      <w:spacing w:before="40" w:after="0"/>
+      <w:outlineLvl w:val="2"/>
+    </w:pPr>
+    <w:rPr>
+      <w:rFonts w:asciiTheme="majorHAnsi" w:eastAsiaTheme="majorEastAsia" w:hAnsiTheme="majorHAnsi" w:cstheme="majorBidi"/>
+      <w:color w:val="1F4D78" w:themeColor="accent1" w:themeShade="7F"/>
+      <w:sz w:val="24"/>
+      <w:szCs w:val="24"/>
+    </w:rPr>
+  </w:style>
   <w:style w:type="character" w:default="1" w:styleId="DefaultParagraphFont">
     <w:name w:val="Default Paragraph Font"/>
     <w:uiPriority w:val="1"/>
@@ -1397,6 +1759,19 @@
       <w:ind w:left="720"/>
       <w:contextualSpacing/>
     </w:pPr>
+  </w:style>
+  <w:style w:type="character" w:customStyle="1" w:styleId="Heading3Char">
+    <w:name w:val="Heading 3 Char"/>
+    <w:basedOn w:val="DefaultParagraphFont"/>
+    <w:link w:val="Heading3"/>
+    <w:uiPriority w:val="9"/>
+    <w:rsid w:val="007A7B87"/>
+    <w:rPr>
+      <w:rFonts w:asciiTheme="majorHAnsi" w:eastAsiaTheme="majorEastAsia" w:hAnsiTheme="majorHAnsi" w:cstheme="majorBidi"/>
+      <w:color w:val="1F4D78" w:themeColor="accent1" w:themeShade="7F"/>
+      <w:sz w:val="24"/>
+      <w:szCs w:val="24"/>
+    </w:rPr>
   </w:style>
 </w:styles>
 </file>

</xml_diff>